<commit_message>
finish documenting assignment 2: Regression, Gradient Descent, Stochastic Gradient Descent
</commit_message>
<xml_diff>
--- a/Assignment/02_Stochastic Gradient Descent/PS2-Writeup Simon ms9144.docx
+++ b/Assignment/02_Stochastic Gradient Descent/PS2-Writeup Simon ms9144.docx
@@ -2031,16 +2031,7 @@
           <w:sz w:val="24"/>
           <w:szCs w:val="24"/>
         </w:rPr>
-        <w:t>,…,</w:t>
-      </w:r>
-      <w:proofErr w:type="spellStart"/>
-      <w:r>
-        <w:rPr>
-          <w:rFonts w:asciiTheme="majorHAnsi" w:hAnsiTheme="majorHAnsi"/>
-          <w:sz w:val="24"/>
-          <w:szCs w:val="24"/>
-        </w:rPr>
-        <w:t>x</w:t>
+        <w:t>,…,x</w:t>
       </w:r>
       <w:r>
         <w:rPr>
@@ -2051,7 +2042,6 @@
         </w:rPr>
         <w:t>m</w:t>
       </w:r>
-      <w:proofErr w:type="spellEnd"/>
       <w:r>
         <w:rPr>
           <w:rFonts w:asciiTheme="majorHAnsi" w:hAnsiTheme="majorHAnsi"/>
@@ -2126,25 +2116,7 @@
           <w:sz w:val="24"/>
           <w:szCs w:val="24"/>
         </w:rPr>
-        <w:t xml:space="preserve"> simple </w:t>
-      </w:r>
-      <w:proofErr w:type="spellStart"/>
-      <w:r>
-        <w:rPr>
-          <w:rFonts w:asciiTheme="majorHAnsi" w:hAnsiTheme="majorHAnsi"/>
-          <w:sz w:val="24"/>
-          <w:szCs w:val="24"/>
-        </w:rPr>
-        <w:t>stdev</w:t>
-      </w:r>
-      <w:proofErr w:type="spellEnd"/>
-      <w:r>
-        <w:rPr>
-          <w:rFonts w:asciiTheme="majorHAnsi" w:hAnsiTheme="majorHAnsi"/>
-          <w:sz w:val="24"/>
-          <w:szCs w:val="24"/>
-        </w:rPr>
-        <w:t>)</w:t>
+        <w:t xml:space="preserve"> simple stdev)</w:t>
       </w:r>
     </w:p>
     <w:p>
@@ -7047,7 +7019,7 @@
                 <w:lang w:val="en-CA" w:eastAsia="ko-KR"/>
               </w:rPr>
               <w:drawing>
-                <wp:inline distT="0" distB="0" distL="0" distR="0" wp14:anchorId="365E93E5" wp14:editId="6CB0697B">
+                <wp:inline distT="0" distB="0" distL="0" distR="0" wp14:anchorId="33039FB7" wp14:editId="37CF247B">
                   <wp:extent cx="4572000" cy="4005264"/>
                   <wp:effectExtent l="0" t="0" r="0" b="14605"/>
                   <wp:docPr id="1" name="차트 1">
@@ -7060,7 +7032,7 @@
                   <wp:cNvGraphicFramePr/>
                   <a:graphic xmlns:a="http://schemas.openxmlformats.org/drawingml/2006/main">
                     <a:graphicData uri="http://schemas.openxmlformats.org/drawingml/2006/chart">
-                      <c:chart xmlns:c="http://schemas.openxmlformats.org/drawingml/2006/chart" xmlns:r="http://schemas.openxmlformats.org/officeDocument/2006/relationships" r:id="rId5"/>
+                      <c:chart xmlns:c="http://schemas.openxmlformats.org/drawingml/2006/chart" xmlns:r="http://schemas.openxmlformats.org/officeDocument/2006/relationships" r:id="rId7"/>
                     </a:graphicData>
                   </a:graphic>
                 </wp:inline>
@@ -7826,7 +7798,7 @@
                 <w:sz w:val="24"/>
                 <w:szCs w:val="24"/>
               </w:rPr>
-              <w:t>step 1, 0.83972207098</w:t>
+              <w:t>step 1 , 0.41986103549</w:t>
             </w:r>
           </w:p>
           <w:p>
@@ -7846,7 +7818,7 @@
                 <w:sz w:val="24"/>
                 <w:szCs w:val="24"/>
               </w:rPr>
-              <w:t>step 2, 0.719341495669</w:t>
+              <w:t>step 2 , 0.359670747835</w:t>
             </w:r>
           </w:p>
           <w:p>
@@ -7858,7 +7830,6 @@
                 <w:rFonts w:asciiTheme="majorHAnsi" w:hAnsiTheme="majorHAnsi"/>
                 <w:sz w:val="24"/>
                 <w:szCs w:val="24"/>
-                <w:lang w:val="en-CA"/>
               </w:rPr>
             </w:pPr>
             <w:r>
@@ -7867,16 +7838,7 @@
                 <w:sz w:val="24"/>
                 <w:szCs w:val="24"/>
               </w:rPr>
-              <w:t>step 3, 0.628416858498</w:t>
-            </w:r>
-            <w:r>
-              <w:rPr>
-                <w:rFonts w:asciiTheme="majorHAnsi" w:hAnsiTheme="majorHAnsi"/>
-                <w:sz w:val="24"/>
-                <w:szCs w:val="24"/>
-                <w:lang w:val="en-CA"/>
-              </w:rPr>
-              <w:t xml:space="preserve"> </w:t>
+              <w:t>step 3 , 0.314208429249</w:t>
             </w:r>
           </w:p>
           <w:p>
@@ -8102,14 +8064,13 @@
                 <w:szCs w:val="24"/>
               </w:rPr>
             </w:pPr>
-            <w:bookmarkStart w:id="0" w:name="_GoBack"/>
             <w:r>
               <w:rPr>
                 <w:rFonts w:asciiTheme="majorHAnsi" w:hAnsiTheme="majorHAnsi"/>
                 <w:sz w:val="24"/>
                 <w:szCs w:val="24"/>
               </w:rPr>
-              <w:t>Let</w:t>
+              <w:t>Please refer to attached file: Proof of bounded behavior.pdf</w:t>
             </w:r>
           </w:p>
           <w:p>
@@ -8123,1554 +8084,8 @@
                 <w:szCs w:val="24"/>
               </w:rPr>
             </w:pPr>
-            <m:oMathPara>
-              <m:oMathParaPr>
-                <m:jc m:val="left"/>
-              </m:oMathParaPr>
-              <m:oMath>
-                <m:sSup>
-                  <m:sSupPr>
-                    <m:ctrlPr>
-                      <w:rPr>
-                        <w:rFonts w:ascii="Cambria Math" w:hAnsi="Cambria Math"/>
-                        <w:i/>
-                        <w:sz w:val="24"/>
-                        <w:szCs w:val="24"/>
-                      </w:rPr>
-                    </m:ctrlPr>
-                  </m:sSupPr>
-                  <m:e>
-                    <m:acc>
-                      <m:accPr>
-                        <m:chr m:val="⃗"/>
-                        <m:ctrlPr>
-                          <w:rPr>
-                            <w:rFonts w:ascii="Cambria Math" w:hAnsi="Cambria Math"/>
-                            <w:i/>
-                            <w:sz w:val="24"/>
-                            <w:szCs w:val="24"/>
-                          </w:rPr>
-                        </m:ctrlPr>
-                      </m:accPr>
-                      <m:e>
-                        <m:r>
-                          <w:rPr>
-                            <w:rFonts w:ascii="Cambria Math" w:hAnsi="Cambria Math"/>
-                            <w:sz w:val="24"/>
-                            <w:szCs w:val="24"/>
-                          </w:rPr>
-                          <m:t>x</m:t>
-                        </m:r>
-                      </m:e>
-                    </m:acc>
-                  </m:e>
-                  <m:sup>
-                    <m:d>
-                      <m:dPr>
-                        <m:ctrlPr>
-                          <w:rPr>
-                            <w:rFonts w:ascii="Cambria Math" w:hAnsi="Cambria Math"/>
-                            <w:i/>
-                            <w:sz w:val="24"/>
-                            <w:szCs w:val="24"/>
-                          </w:rPr>
-                        </m:ctrlPr>
-                      </m:dPr>
-                      <m:e>
-                        <m:r>
-                          <w:rPr>
-                            <w:rFonts w:ascii="Cambria Math" w:hAnsi="Cambria Math"/>
-                            <w:sz w:val="24"/>
-                            <w:szCs w:val="24"/>
-                          </w:rPr>
-                          <m:t>i</m:t>
-                        </m:r>
-                      </m:e>
-                    </m:d>
-                  </m:sup>
-                </m:sSup>
-                <m:r>
-                  <w:rPr>
-                    <w:rFonts w:ascii="Cambria Math" w:hAnsi="Cambria Math"/>
-                    <w:sz w:val="24"/>
-                    <w:szCs w:val="24"/>
-                  </w:rPr>
-                  <m:t xml:space="preserve">=feature vector of </m:t>
-                </m:r>
-                <m:sSup>
-                  <m:sSupPr>
-                    <m:ctrlPr>
-                      <w:rPr>
-                        <w:rFonts w:ascii="Cambria Math" w:hAnsi="Cambria Math"/>
-                        <w:i/>
-                        <w:sz w:val="24"/>
-                        <w:szCs w:val="24"/>
-                      </w:rPr>
-                    </m:ctrlPr>
-                  </m:sSupPr>
-                  <m:e>
-                    <m:r>
-                      <w:rPr>
-                        <w:rFonts w:ascii="Cambria Math" w:hAnsi="Cambria Math"/>
-                        <w:sz w:val="24"/>
-                        <w:szCs w:val="24"/>
-                      </w:rPr>
-                      <m:t>i</m:t>
-                    </m:r>
-                  </m:e>
-                  <m:sup>
-                    <m:r>
-                      <w:rPr>
-                        <w:rFonts w:ascii="Cambria Math" w:hAnsi="Cambria Math"/>
-                        <w:sz w:val="24"/>
-                        <w:szCs w:val="24"/>
-                      </w:rPr>
-                      <m:t>th</m:t>
-                    </m:r>
-                  </m:sup>
-                </m:sSup>
-                <m:r>
-                  <w:rPr>
-                    <w:rFonts w:ascii="Cambria Math" w:hAnsi="Cambria Math"/>
-                    <w:sz w:val="24"/>
-                    <w:szCs w:val="24"/>
-                  </w:rPr>
-                  <m:t xml:space="preserve">data </m:t>
-                </m:r>
-              </m:oMath>
-            </m:oMathPara>
-          </w:p>
-          <w:p>
-            <w:pPr>
-              <w:autoSpaceDE w:val="0"/>
-              <w:autoSpaceDN w:val="0"/>
-              <w:adjustRightInd w:val="0"/>
-              <w:rPr>
-                <w:rFonts w:asciiTheme="majorHAnsi" w:hAnsiTheme="majorHAnsi"/>
-                <w:sz w:val="24"/>
-                <w:szCs w:val="24"/>
-              </w:rPr>
-            </w:pPr>
-            <m:oMathPara>
-              <m:oMathParaPr>
-                <m:jc m:val="left"/>
-              </m:oMathParaPr>
-              <m:oMath>
-                <m:sSup>
-                  <m:sSupPr>
-                    <m:ctrlPr>
-                      <w:rPr>
-                        <w:rFonts w:ascii="Cambria Math" w:hAnsi="Cambria Math"/>
-                        <w:i/>
-                        <w:sz w:val="24"/>
-                        <w:szCs w:val="24"/>
-                      </w:rPr>
-                    </m:ctrlPr>
-                  </m:sSupPr>
-                  <m:e>
-                    <m:r>
-                      <w:rPr>
-                        <w:rFonts w:ascii="Cambria Math" w:hAnsi="Cambria Math"/>
-                        <w:sz w:val="24"/>
-                        <w:szCs w:val="24"/>
-                      </w:rPr>
-                      <m:t>y</m:t>
-                    </m:r>
-                  </m:e>
-                  <m:sup>
-                    <m:d>
-                      <m:dPr>
-                        <m:ctrlPr>
-                          <w:rPr>
-                            <w:rFonts w:ascii="Cambria Math" w:hAnsi="Cambria Math"/>
-                            <w:i/>
-                            <w:sz w:val="24"/>
-                            <w:szCs w:val="24"/>
-                          </w:rPr>
-                        </m:ctrlPr>
-                      </m:dPr>
-                      <m:e>
-                        <m:r>
-                          <w:rPr>
-                            <w:rFonts w:ascii="Cambria Math" w:hAnsi="Cambria Math"/>
-                            <w:sz w:val="24"/>
-                            <w:szCs w:val="24"/>
-                          </w:rPr>
-                          <m:t>i</m:t>
-                        </m:r>
-                      </m:e>
-                    </m:d>
-                  </m:sup>
-                </m:sSup>
-                <m:r>
-                  <w:rPr>
-                    <w:rFonts w:ascii="Cambria Math" w:hAnsi="Cambria Math"/>
-                    <w:sz w:val="24"/>
-                    <w:szCs w:val="24"/>
-                  </w:rPr>
-                  <m:t xml:space="preserve">=label of </m:t>
-                </m:r>
-                <m:sSup>
-                  <m:sSupPr>
-                    <m:ctrlPr>
-                      <w:rPr>
-                        <w:rFonts w:ascii="Cambria Math" w:hAnsi="Cambria Math"/>
-                        <w:i/>
-                        <w:sz w:val="24"/>
-                        <w:szCs w:val="24"/>
-                      </w:rPr>
-                    </m:ctrlPr>
-                  </m:sSupPr>
-                  <m:e>
-                    <m:r>
-                      <w:rPr>
-                        <w:rFonts w:ascii="Cambria Math" w:hAnsi="Cambria Math"/>
-                        <w:sz w:val="24"/>
-                        <w:szCs w:val="24"/>
-                      </w:rPr>
-                      <m:t>i</m:t>
-                    </m:r>
-                  </m:e>
-                  <m:sup>
-                    <m:r>
-                      <w:rPr>
-                        <w:rFonts w:ascii="Cambria Math" w:hAnsi="Cambria Math"/>
-                        <w:sz w:val="24"/>
-                        <w:szCs w:val="24"/>
-                      </w:rPr>
-                      <m:t>th</m:t>
-                    </m:r>
-                  </m:sup>
-                </m:sSup>
-                <m:r>
-                  <w:rPr>
-                    <w:rFonts w:ascii="Cambria Math" w:hAnsi="Cambria Math"/>
-                    <w:sz w:val="24"/>
-                    <w:szCs w:val="24"/>
-                  </w:rPr>
-                  <m:t>data ∈</m:t>
-                </m:r>
-                <m:d>
-                  <m:dPr>
-                    <m:begChr m:val="{"/>
-                    <m:endChr m:val="}"/>
-                    <m:ctrlPr>
-                      <w:rPr>
-                        <w:rFonts w:ascii="Cambria Math" w:hAnsi="Cambria Math"/>
-                        <w:i/>
-                        <w:sz w:val="24"/>
-                        <w:szCs w:val="24"/>
-                      </w:rPr>
-                    </m:ctrlPr>
-                  </m:dPr>
-                  <m:e>
-                    <m:r>
-                      <w:rPr>
-                        <w:rFonts w:ascii="Cambria Math" w:hAnsi="Cambria Math"/>
-                        <w:sz w:val="24"/>
-                        <w:szCs w:val="24"/>
-                      </w:rPr>
-                      <m:t>-1, 1</m:t>
-                    </m:r>
-                  </m:e>
-                </m:d>
-              </m:oMath>
-            </m:oMathPara>
-          </w:p>
-          <w:p>
-            <w:pPr>
-              <w:autoSpaceDE w:val="0"/>
-              <w:autoSpaceDN w:val="0"/>
-              <w:adjustRightInd w:val="0"/>
-              <w:rPr>
-                <w:rFonts w:asciiTheme="majorHAnsi" w:hAnsiTheme="majorHAnsi"/>
-                <w:sz w:val="24"/>
-                <w:szCs w:val="24"/>
-              </w:rPr>
-            </w:pPr>
-            <m:oMathPara>
-              <m:oMathParaPr>
-                <m:jc m:val="left"/>
-              </m:oMathParaPr>
-              <m:oMath>
-                <m:sSub>
-                  <m:sSubPr>
-                    <m:ctrlPr>
-                      <w:rPr>
-                        <w:rFonts w:ascii="Cambria Math" w:hAnsi="Cambria Math"/>
-                        <w:i/>
-                        <w:sz w:val="24"/>
-                        <w:szCs w:val="24"/>
-                      </w:rPr>
-                    </m:ctrlPr>
-                  </m:sSubPr>
-                  <m:e>
-                    <m:acc>
-                      <m:accPr>
-                        <m:chr m:val="⃗"/>
-                        <m:ctrlPr>
-                          <w:rPr>
-                            <w:rFonts w:ascii="Cambria Math" w:hAnsi="Cambria Math"/>
-                            <w:i/>
-                            <w:sz w:val="24"/>
-                            <w:szCs w:val="24"/>
-                          </w:rPr>
-                        </m:ctrlPr>
-                      </m:accPr>
-                      <m:e>
-                        <m:r>
-                          <w:rPr>
-                            <w:rFonts w:ascii="Cambria Math" w:hAnsi="Cambria Math"/>
-                            <w:sz w:val="24"/>
-                            <w:szCs w:val="24"/>
-                          </w:rPr>
-                          <m:t>w</m:t>
-                        </m:r>
-                      </m:e>
-                    </m:acc>
-                  </m:e>
-                  <m:sub>
-                    <m:r>
-                      <w:rPr>
-                        <w:rFonts w:ascii="Cambria Math" w:hAnsi="Cambria Math"/>
-                        <w:sz w:val="24"/>
-                        <w:szCs w:val="24"/>
-                      </w:rPr>
-                      <m:t>t</m:t>
-                    </m:r>
-                  </m:sub>
-                </m:sSub>
-                <m:r>
-                  <w:rPr>
-                    <w:rFonts w:ascii="Cambria Math" w:hAnsi="Cambria Math"/>
-                    <w:sz w:val="24"/>
-                    <w:szCs w:val="24"/>
-                  </w:rPr>
-                  <m:t xml:space="preserve">=weight vector on the </m:t>
-                </m:r>
-                <m:sSup>
-                  <m:sSupPr>
-                    <m:ctrlPr>
-                      <w:rPr>
-                        <w:rFonts w:ascii="Cambria Math" w:hAnsi="Cambria Math"/>
-                        <w:i/>
-                        <w:sz w:val="24"/>
-                        <w:szCs w:val="24"/>
-                      </w:rPr>
-                    </m:ctrlPr>
-                  </m:sSupPr>
-                  <m:e>
-                    <m:r>
-                      <w:rPr>
-                        <w:rFonts w:ascii="Cambria Math" w:hAnsi="Cambria Math"/>
-                        <w:sz w:val="24"/>
-                        <w:szCs w:val="24"/>
-                      </w:rPr>
-                      <m:t>t</m:t>
-                    </m:r>
-                  </m:e>
-                  <m:sup>
-                    <m:r>
-                      <w:rPr>
-                        <w:rFonts w:ascii="Cambria Math" w:hAnsi="Cambria Math"/>
-                        <w:sz w:val="24"/>
-                        <w:szCs w:val="24"/>
-                      </w:rPr>
-                      <m:t>th</m:t>
-                    </m:r>
-                  </m:sup>
-                </m:sSup>
-                <m:r>
-                  <w:rPr>
-                    <w:rFonts w:ascii="Cambria Math" w:hAnsi="Cambria Math"/>
-                    <w:sz w:val="24"/>
-                    <w:szCs w:val="24"/>
-                  </w:rPr>
-                  <m:t>iteration</m:t>
-                </m:r>
-                <m:r>
-                  <w:rPr>
-                    <w:rFonts w:ascii="Cambria Math" w:hAnsi="Cambria Math"/>
-                    <w:sz w:val="24"/>
-                    <w:szCs w:val="24"/>
-                  </w:rPr>
-                  <m:t xml:space="preserve"> or mistake</m:t>
-                </m:r>
-                <m:r>
-                  <w:rPr>
-                    <w:rFonts w:ascii="Cambria Math" w:hAnsi="Cambria Math"/>
-                    <w:sz w:val="24"/>
-                    <w:szCs w:val="24"/>
-                  </w:rPr>
-                  <m:t xml:space="preserve"> </m:t>
-                </m:r>
-                <m:r>
-                  <w:rPr>
-                    <w:rFonts w:ascii="Cambria Math" w:hAnsi="Cambria Math"/>
-                    <w:sz w:val="24"/>
-                    <w:szCs w:val="24"/>
-                  </w:rPr>
-                  <m:t>(</m:t>
-                </m:r>
-                <m:sSub>
-                  <m:sSubPr>
-                    <m:ctrlPr>
-                      <w:rPr>
-                        <w:rFonts w:ascii="Cambria Math" w:hAnsi="Cambria Math"/>
-                        <w:i/>
-                        <w:sz w:val="24"/>
-                        <w:szCs w:val="24"/>
-                      </w:rPr>
-                    </m:ctrlPr>
-                  </m:sSubPr>
-                  <m:e>
-                    <m:acc>
-                      <m:accPr>
-                        <m:chr m:val="⃗"/>
-                        <m:ctrlPr>
-                          <w:rPr>
-                            <w:rFonts w:ascii="Cambria Math" w:hAnsi="Cambria Math"/>
-                            <w:i/>
-                            <w:sz w:val="24"/>
-                            <w:szCs w:val="24"/>
-                          </w:rPr>
-                        </m:ctrlPr>
-                      </m:accPr>
-                      <m:e>
-                        <m:r>
-                          <w:rPr>
-                            <w:rFonts w:ascii="Cambria Math" w:hAnsi="Cambria Math"/>
-                            <w:sz w:val="24"/>
-                            <w:szCs w:val="24"/>
-                          </w:rPr>
-                          <m:t>w</m:t>
-                        </m:r>
-                      </m:e>
-                    </m:acc>
-                  </m:e>
-                  <m:sub>
-                    <m:r>
-                      <w:rPr>
-                        <w:rFonts w:ascii="Cambria Math" w:hAnsi="Cambria Math"/>
-                        <w:sz w:val="24"/>
-                        <w:szCs w:val="24"/>
-                      </w:rPr>
-                      <m:t>1</m:t>
-                    </m:r>
-                  </m:sub>
-                </m:sSub>
-                <m:r>
-                  <w:rPr>
-                    <w:rFonts w:ascii="Cambria Math" w:hAnsi="Cambria Math"/>
-                    <w:sz w:val="24"/>
-                    <w:szCs w:val="24"/>
-                  </w:rPr>
-                  <m:t>=</m:t>
-                </m:r>
-                <m:acc>
-                  <m:accPr>
-                    <m:chr m:val="⃗"/>
-                    <m:ctrlPr>
-                      <w:rPr>
-                        <w:rFonts w:ascii="Cambria Math" w:hAnsi="Cambria Math"/>
-                        <w:i/>
-                        <w:sz w:val="24"/>
-                        <w:szCs w:val="24"/>
-                      </w:rPr>
-                    </m:ctrlPr>
-                  </m:accPr>
-                  <m:e>
-                    <m:r>
-                      <w:rPr>
-                        <w:rFonts w:ascii="Cambria Math" w:hAnsi="Cambria Math"/>
-                        <w:sz w:val="24"/>
-                        <w:szCs w:val="24"/>
-                      </w:rPr>
-                      <m:t>0</m:t>
-                    </m:r>
-                  </m:e>
-                </m:acc>
-                <m:r>
-                  <w:rPr>
-                    <w:rFonts w:ascii="Cambria Math" w:hAnsi="Cambria Math"/>
-                    <w:sz w:val="24"/>
-                    <w:szCs w:val="24"/>
-                  </w:rPr>
-                  <m:t>)</m:t>
-                </m:r>
-              </m:oMath>
-            </m:oMathPara>
-          </w:p>
-          <w:p>
-            <w:pPr>
-              <w:autoSpaceDE w:val="0"/>
-              <w:autoSpaceDN w:val="0"/>
-              <w:adjustRightInd w:val="0"/>
-              <w:rPr>
-                <w:rFonts w:asciiTheme="majorHAnsi" w:hAnsiTheme="majorHAnsi"/>
-                <w:sz w:val="24"/>
-                <w:szCs w:val="24"/>
-              </w:rPr>
-            </w:pPr>
-            <m:oMathPara>
-              <m:oMathParaPr>
-                <m:jc m:val="left"/>
-              </m:oMathParaPr>
-              <m:oMath>
-                <m:sSup>
-                  <m:sSupPr>
-                    <m:ctrlPr>
-                      <w:rPr>
-                        <w:rFonts w:ascii="Cambria Math" w:hAnsi="Cambria Math"/>
-                        <w:i/>
-                        <w:sz w:val="24"/>
-                        <w:szCs w:val="24"/>
-                      </w:rPr>
-                    </m:ctrlPr>
-                  </m:sSupPr>
-                  <m:e>
-                    <m:acc>
-                      <m:accPr>
-                        <m:chr m:val="⃗"/>
-                        <m:ctrlPr>
-                          <w:rPr>
-                            <w:rFonts w:ascii="Cambria Math" w:hAnsi="Cambria Math"/>
-                            <w:i/>
-                            <w:sz w:val="24"/>
-                            <w:szCs w:val="24"/>
-                          </w:rPr>
-                        </m:ctrlPr>
-                      </m:accPr>
-                      <m:e>
-                        <m:r>
-                          <w:rPr>
-                            <w:rFonts w:ascii="Cambria Math" w:hAnsi="Cambria Math"/>
-                            <w:sz w:val="24"/>
-                            <w:szCs w:val="24"/>
-                          </w:rPr>
-                          <m:t>w</m:t>
-                        </m:r>
-                      </m:e>
-                    </m:acc>
-                  </m:e>
-                  <m:sup>
-                    <m:r>
-                      <w:rPr>
-                        <w:rFonts w:ascii="Cambria Math" w:hAnsi="Cambria Math"/>
-                        <w:sz w:val="24"/>
-                        <w:szCs w:val="24"/>
-                      </w:rPr>
-                      <m:t>*</m:t>
-                    </m:r>
-                  </m:sup>
-                </m:sSup>
-                <m:r>
-                  <w:rPr>
-                    <w:rFonts w:ascii="Cambria Math" w:hAnsi="Cambria Math"/>
-                    <w:sz w:val="24"/>
-                    <w:szCs w:val="24"/>
-                  </w:rPr>
-                  <m:t>=unit weight vector that linearly separates all data</m:t>
-                </m:r>
-              </m:oMath>
-            </m:oMathPara>
-          </w:p>
-          <w:p>
-            <w:pPr>
-              <w:autoSpaceDE w:val="0"/>
-              <w:autoSpaceDN w:val="0"/>
-              <w:adjustRightInd w:val="0"/>
-              <w:rPr>
-                <w:rFonts w:asciiTheme="majorHAnsi" w:hAnsiTheme="majorHAnsi"/>
-                <w:sz w:val="24"/>
-                <w:szCs w:val="24"/>
-              </w:rPr>
-            </w:pPr>
-            <m:oMathPara>
-              <m:oMathParaPr>
-                <m:jc m:val="left"/>
-              </m:oMathParaPr>
-              <m:oMath>
-                <m:r>
-                  <w:rPr>
-                    <w:rFonts w:ascii="Cambria Math" w:hAnsi="Cambria Math"/>
-                    <w:sz w:val="24"/>
-                    <w:szCs w:val="24"/>
-                  </w:rPr>
-                  <m:t>γ=geometric margin (</m:t>
-                </m:r>
-                <m:r>
-                  <w:rPr>
-                    <w:rFonts w:ascii="Cambria Math" w:hAnsi="Cambria Math"/>
-                    <w:sz w:val="24"/>
-                    <w:szCs w:val="24"/>
-                  </w:rPr>
-                  <m:t>∃</m:t>
-                </m:r>
-                <m:sSup>
-                  <m:sSupPr>
-                    <m:ctrlPr>
-                      <w:rPr>
-                        <w:rFonts w:ascii="Cambria Math" w:hAnsi="Cambria Math"/>
-                        <w:i/>
-                        <w:sz w:val="24"/>
-                        <w:szCs w:val="24"/>
-                      </w:rPr>
-                    </m:ctrlPr>
-                  </m:sSupPr>
-                  <m:e>
-                    <m:acc>
-                      <m:accPr>
-                        <m:chr m:val="⃗"/>
-                        <m:ctrlPr>
-                          <w:rPr>
-                            <w:rFonts w:ascii="Cambria Math" w:hAnsi="Cambria Math"/>
-                            <w:i/>
-                            <w:sz w:val="24"/>
-                            <w:szCs w:val="24"/>
-                          </w:rPr>
-                        </m:ctrlPr>
-                      </m:accPr>
-                      <m:e>
-                        <m:r>
-                          <w:rPr>
-                            <w:rFonts w:ascii="Cambria Math" w:hAnsi="Cambria Math"/>
-                            <w:sz w:val="24"/>
-                            <w:szCs w:val="24"/>
-                          </w:rPr>
-                          <m:t>w</m:t>
-                        </m:r>
-                      </m:e>
-                    </m:acc>
-                  </m:e>
-                  <m:sup>
-                    <m:r>
-                      <w:rPr>
-                        <w:rFonts w:ascii="Cambria Math" w:hAnsi="Cambria Math"/>
-                        <w:sz w:val="24"/>
-                        <w:szCs w:val="24"/>
-                      </w:rPr>
-                      <m:t>*</m:t>
-                    </m:r>
-                  </m:sup>
-                </m:sSup>
-                <m:r>
-                  <w:rPr>
-                    <w:rFonts w:ascii="Cambria Math" w:hAnsi="Cambria Math"/>
-                    <w:sz w:val="24"/>
-                    <w:szCs w:val="24"/>
-                  </w:rPr>
-                  <m:t xml:space="preserve"> s.t. </m:t>
-                </m:r>
-                <m:d>
-                  <m:dPr>
-                    <m:begChr m:val="|"/>
-                    <m:endChr m:val="|"/>
-                    <m:ctrlPr>
-                      <w:rPr>
-                        <w:rFonts w:ascii="Cambria Math" w:hAnsi="Cambria Math"/>
-                        <w:i/>
-                        <w:sz w:val="24"/>
-                        <w:szCs w:val="24"/>
-                      </w:rPr>
-                    </m:ctrlPr>
-                  </m:dPr>
-                  <m:e>
-                    <m:sSup>
-                      <m:sSupPr>
-                        <m:ctrlPr>
-                          <w:rPr>
-                            <w:rFonts w:ascii="Cambria Math" w:hAnsi="Cambria Math"/>
-                            <w:i/>
-                            <w:sz w:val="24"/>
-                            <w:szCs w:val="24"/>
-                          </w:rPr>
-                        </m:ctrlPr>
-                      </m:sSupPr>
-                      <m:e>
-                        <m:acc>
-                          <m:accPr>
-                            <m:chr m:val="⃗"/>
-                            <m:ctrlPr>
-                              <w:rPr>
-                                <w:rFonts w:ascii="Cambria Math" w:hAnsi="Cambria Math"/>
-                                <w:i/>
-                                <w:sz w:val="24"/>
-                                <w:szCs w:val="24"/>
-                              </w:rPr>
-                            </m:ctrlPr>
-                          </m:accPr>
-                          <m:e>
-                            <m:r>
-                              <w:rPr>
-                                <w:rFonts w:ascii="Cambria Math" w:hAnsi="Cambria Math"/>
-                                <w:sz w:val="24"/>
-                                <w:szCs w:val="24"/>
-                              </w:rPr>
-                              <m:t>w</m:t>
-                            </m:r>
-                          </m:e>
-                        </m:acc>
-                      </m:e>
-                      <m:sup>
-                        <m:r>
-                          <w:rPr>
-                            <w:rFonts w:ascii="Cambria Math" w:hAnsi="Cambria Math"/>
-                            <w:sz w:val="24"/>
-                            <w:szCs w:val="24"/>
-                          </w:rPr>
-                          <m:t>*</m:t>
-                        </m:r>
-                      </m:sup>
-                    </m:sSup>
-                  </m:e>
-                </m:d>
-                <m:r>
-                  <w:rPr>
-                    <w:rFonts w:ascii="Cambria Math" w:hAnsi="Cambria Math"/>
-                    <w:sz w:val="24"/>
-                    <w:szCs w:val="24"/>
-                  </w:rPr>
-                  <m:t xml:space="preserve">=1, </m:t>
-                </m:r>
-                <m:sSup>
-                  <m:sSupPr>
-                    <m:ctrlPr>
-                      <w:rPr>
-                        <w:rFonts w:ascii="Cambria Math" w:hAnsi="Cambria Math"/>
-                        <w:i/>
-                        <w:sz w:val="24"/>
-                        <w:szCs w:val="24"/>
-                      </w:rPr>
-                    </m:ctrlPr>
-                  </m:sSupPr>
-                  <m:e>
-                    <m:acc>
-                      <m:accPr>
-                        <m:chr m:val="⃗"/>
-                        <m:ctrlPr>
-                          <w:rPr>
-                            <w:rFonts w:ascii="Cambria Math" w:hAnsi="Cambria Math"/>
-                            <w:i/>
-                            <w:sz w:val="24"/>
-                            <w:szCs w:val="24"/>
-                          </w:rPr>
-                        </m:ctrlPr>
-                      </m:accPr>
-                      <m:e>
-                        <m:r>
-                          <w:rPr>
-                            <w:rFonts w:ascii="Cambria Math" w:hAnsi="Cambria Math"/>
-                            <w:sz w:val="24"/>
-                            <w:szCs w:val="24"/>
-                          </w:rPr>
-                          <m:t>y</m:t>
-                        </m:r>
-                      </m:e>
-                    </m:acc>
-                  </m:e>
-                  <m:sup>
-                    <m:d>
-                      <m:dPr>
-                        <m:ctrlPr>
-                          <w:rPr>
-                            <w:rFonts w:ascii="Cambria Math" w:hAnsi="Cambria Math"/>
-                            <w:i/>
-                            <w:sz w:val="24"/>
-                            <w:szCs w:val="24"/>
-                          </w:rPr>
-                        </m:ctrlPr>
-                      </m:dPr>
-                      <m:e>
-                        <m:r>
-                          <w:rPr>
-                            <w:rFonts w:ascii="Cambria Math" w:hAnsi="Cambria Math"/>
-                            <w:sz w:val="24"/>
-                            <w:szCs w:val="24"/>
-                          </w:rPr>
-                          <m:t>i</m:t>
-                        </m:r>
-                      </m:e>
-                    </m:d>
-                  </m:sup>
-                </m:sSup>
-                <m:d>
-                  <m:dPr>
-                    <m:ctrlPr>
-                      <w:rPr>
-                        <w:rFonts w:ascii="Cambria Math" w:hAnsi="Cambria Math"/>
-                        <w:i/>
-                        <w:sz w:val="24"/>
-                        <w:szCs w:val="24"/>
-                      </w:rPr>
-                    </m:ctrlPr>
-                  </m:dPr>
-                  <m:e>
-                    <m:sSup>
-                      <m:sSupPr>
-                        <m:ctrlPr>
-                          <w:rPr>
-                            <w:rFonts w:ascii="Cambria Math" w:hAnsi="Cambria Math"/>
-                            <w:i/>
-                            <w:sz w:val="24"/>
-                            <w:szCs w:val="24"/>
-                          </w:rPr>
-                        </m:ctrlPr>
-                      </m:sSupPr>
-                      <m:e>
-                        <m:acc>
-                          <m:accPr>
-                            <m:chr m:val="⃗"/>
-                            <m:ctrlPr>
-                              <w:rPr>
-                                <w:rFonts w:ascii="Cambria Math" w:hAnsi="Cambria Math"/>
-                                <w:i/>
-                                <w:sz w:val="24"/>
-                                <w:szCs w:val="24"/>
-                              </w:rPr>
-                            </m:ctrlPr>
-                          </m:accPr>
-                          <m:e>
-                            <m:r>
-                              <w:rPr>
-                                <w:rFonts w:ascii="Cambria Math" w:hAnsi="Cambria Math"/>
-                                <w:sz w:val="24"/>
-                                <w:szCs w:val="24"/>
-                              </w:rPr>
-                              <m:t>x</m:t>
-                            </m:r>
-                          </m:e>
-                        </m:acc>
-                      </m:e>
-                      <m:sup>
-                        <m:d>
-                          <m:dPr>
-                            <m:ctrlPr>
-                              <w:rPr>
-                                <w:rFonts w:ascii="Cambria Math" w:hAnsi="Cambria Math"/>
-                                <w:i/>
-                                <w:sz w:val="24"/>
-                                <w:szCs w:val="24"/>
-                              </w:rPr>
-                            </m:ctrlPr>
-                          </m:dPr>
-                          <m:e>
-                            <m:r>
-                              <w:rPr>
-                                <w:rFonts w:ascii="Cambria Math" w:hAnsi="Cambria Math"/>
-                                <w:sz w:val="24"/>
-                                <w:szCs w:val="24"/>
-                              </w:rPr>
-                              <m:t>i</m:t>
-                            </m:r>
-                          </m:e>
-                        </m:d>
-                      </m:sup>
-                    </m:sSup>
-                    <m:r>
-                      <w:rPr>
-                        <w:rFonts w:ascii="Cambria Math" w:hAnsi="Cambria Math"/>
-                        <w:sz w:val="24"/>
-                        <w:szCs w:val="24"/>
-                      </w:rPr>
-                      <m:t>∙</m:t>
-                    </m:r>
-                    <m:sSup>
-                      <m:sSupPr>
-                        <m:ctrlPr>
-                          <w:rPr>
-                            <w:rFonts w:ascii="Cambria Math" w:hAnsi="Cambria Math"/>
-                            <w:i/>
-                            <w:sz w:val="24"/>
-                            <w:szCs w:val="24"/>
-                          </w:rPr>
-                        </m:ctrlPr>
-                      </m:sSupPr>
-                      <m:e>
-                        <m:acc>
-                          <m:accPr>
-                            <m:chr m:val="⃗"/>
-                            <m:ctrlPr>
-                              <w:rPr>
-                                <w:rFonts w:ascii="Cambria Math" w:hAnsi="Cambria Math"/>
-                                <w:i/>
-                                <w:sz w:val="24"/>
-                                <w:szCs w:val="24"/>
-                              </w:rPr>
-                            </m:ctrlPr>
-                          </m:accPr>
-                          <m:e>
-                            <m:r>
-                              <w:rPr>
-                                <w:rFonts w:ascii="Cambria Math" w:hAnsi="Cambria Math"/>
-                                <w:sz w:val="24"/>
-                                <w:szCs w:val="24"/>
-                              </w:rPr>
-                              <m:t>w</m:t>
-                            </m:r>
-                          </m:e>
-                        </m:acc>
-                      </m:e>
-                      <m:sup>
-                        <m:r>
-                          <w:rPr>
-                            <w:rFonts w:ascii="Cambria Math" w:hAnsi="Cambria Math"/>
-                            <w:sz w:val="24"/>
-                            <w:szCs w:val="24"/>
-                          </w:rPr>
-                          <m:t>*</m:t>
-                        </m:r>
-                      </m:sup>
-                    </m:sSup>
-                  </m:e>
-                </m:d>
-                <m:r>
-                  <w:rPr>
-                    <w:rFonts w:ascii="Cambria Math" w:hAnsi="Cambria Math"/>
-                    <w:sz w:val="24"/>
-                    <w:szCs w:val="24"/>
-                  </w:rPr>
-                  <m:t xml:space="preserve">≥γ </m:t>
-                </m:r>
-                <m:r>
-                  <w:rPr>
-                    <w:rFonts w:ascii="Cambria Math" w:hAnsi="Cambria Math"/>
-                    <w:sz w:val="24"/>
-                    <w:szCs w:val="24"/>
-                  </w:rPr>
-                  <m:t>∀i</m:t>
-                </m:r>
-                <m:r>
-                  <w:rPr>
-                    <w:rFonts w:ascii="Cambria Math" w:hAnsi="Cambria Math"/>
-                    <w:sz w:val="24"/>
-                    <w:szCs w:val="24"/>
-                  </w:rPr>
-                  <m:t>)</m:t>
-                </m:r>
-              </m:oMath>
-            </m:oMathPara>
-          </w:p>
-          <w:p>
-            <w:pPr>
-              <w:autoSpaceDE w:val="0"/>
-              <w:autoSpaceDN w:val="0"/>
-              <w:adjustRightInd w:val="0"/>
-              <w:rPr>
-                <w:rFonts w:asciiTheme="majorHAnsi" w:hAnsiTheme="majorHAnsi"/>
-                <w:sz w:val="24"/>
-                <w:szCs w:val="24"/>
-              </w:rPr>
-            </w:pPr>
-            <m:oMathPara>
-              <m:oMathParaPr>
-                <m:jc m:val="left"/>
-              </m:oMathParaPr>
-              <m:oMath>
-                <m:r>
-                  <w:rPr>
-                    <w:rFonts w:ascii="Cambria Math" w:hAnsi="Cambria Math"/>
-                    <w:sz w:val="24"/>
-                    <w:szCs w:val="24"/>
-                  </w:rPr>
-                  <w:lastRenderedPageBreak/>
-                  <m:t>R=upper bound of |</m:t>
-                </m:r>
-                <m:sSup>
-                  <m:sSupPr>
-                    <m:ctrlPr>
-                      <w:rPr>
-                        <w:rFonts w:ascii="Cambria Math" w:hAnsi="Cambria Math"/>
-                        <w:i/>
-                        <w:sz w:val="24"/>
-                        <w:szCs w:val="24"/>
-                      </w:rPr>
-                    </m:ctrlPr>
-                  </m:sSupPr>
-                  <m:e>
-                    <m:acc>
-                      <m:accPr>
-                        <m:chr m:val="⃗"/>
-                        <m:ctrlPr>
-                          <w:rPr>
-                            <w:rFonts w:ascii="Cambria Math" w:hAnsi="Cambria Math"/>
-                            <w:i/>
-                            <w:sz w:val="24"/>
-                            <w:szCs w:val="24"/>
-                          </w:rPr>
-                        </m:ctrlPr>
-                      </m:accPr>
-                      <m:e>
-                        <m:r>
-                          <w:rPr>
-                            <w:rFonts w:ascii="Cambria Math" w:hAnsi="Cambria Math"/>
-                            <w:sz w:val="24"/>
-                            <w:szCs w:val="24"/>
-                          </w:rPr>
-                          <m:t>x</m:t>
-                        </m:r>
-                      </m:e>
-                    </m:acc>
-                  </m:e>
-                  <m:sup>
-                    <m:d>
-                      <m:dPr>
-                        <m:ctrlPr>
-                          <w:rPr>
-                            <w:rFonts w:ascii="Cambria Math" w:hAnsi="Cambria Math"/>
-                            <w:i/>
-                            <w:sz w:val="24"/>
-                            <w:szCs w:val="24"/>
-                          </w:rPr>
-                        </m:ctrlPr>
-                      </m:dPr>
-                      <m:e>
-                        <m:r>
-                          <w:rPr>
-                            <w:rFonts w:ascii="Cambria Math" w:hAnsi="Cambria Math"/>
-                            <w:sz w:val="24"/>
-                            <w:szCs w:val="24"/>
-                          </w:rPr>
-                          <m:t>i</m:t>
-                        </m:r>
-                      </m:e>
-                    </m:d>
-                  </m:sup>
-                </m:sSup>
-                <m:r>
-                  <w:rPr>
-                    <w:rFonts w:ascii="Cambria Math" w:hAnsi="Cambria Math"/>
-                    <w:sz w:val="24"/>
-                    <w:szCs w:val="24"/>
-                  </w:rPr>
-                  <m:t>| ∀</m:t>
-                </m:r>
-                <m:sSup>
-                  <m:sSupPr>
-                    <m:ctrlPr>
-                      <w:rPr>
-                        <w:rFonts w:ascii="Cambria Math" w:hAnsi="Cambria Math"/>
-                        <w:i/>
-                        <w:sz w:val="24"/>
-                        <w:szCs w:val="24"/>
-                      </w:rPr>
-                    </m:ctrlPr>
-                  </m:sSupPr>
-                  <m:e>
-                    <m:acc>
-                      <m:accPr>
-                        <m:chr m:val="⃗"/>
-                        <m:ctrlPr>
-                          <w:rPr>
-                            <w:rFonts w:ascii="Cambria Math" w:hAnsi="Cambria Math"/>
-                            <w:i/>
-                            <w:sz w:val="24"/>
-                            <w:szCs w:val="24"/>
-                          </w:rPr>
-                        </m:ctrlPr>
-                      </m:accPr>
-                      <m:e>
-                        <m:r>
-                          <w:rPr>
-                            <w:rFonts w:ascii="Cambria Math" w:hAnsi="Cambria Math"/>
-                            <w:sz w:val="24"/>
-                            <w:szCs w:val="24"/>
-                          </w:rPr>
-                          <m:t>x</m:t>
-                        </m:r>
-                      </m:e>
-                    </m:acc>
-                  </m:e>
-                  <m:sup>
-                    <m:r>
-                      <w:rPr>
-                        <w:rFonts w:ascii="Cambria Math" w:hAnsi="Cambria Math"/>
-                        <w:sz w:val="24"/>
-                        <w:szCs w:val="24"/>
-                      </w:rPr>
-                      <m:t>(i)</m:t>
-                    </m:r>
-                  </m:sup>
-                </m:sSup>
-              </m:oMath>
-            </m:oMathPara>
-          </w:p>
-          <w:p>
-            <w:pPr>
-              <w:autoSpaceDE w:val="0"/>
-              <w:autoSpaceDN w:val="0"/>
-              <w:adjustRightInd w:val="0"/>
-              <w:rPr>
-                <w:rFonts w:asciiTheme="majorHAnsi" w:hAnsiTheme="majorHAnsi"/>
-                <w:sz w:val="24"/>
-                <w:szCs w:val="24"/>
-              </w:rPr>
-            </w:pPr>
-          </w:p>
-          <w:p>
-            <w:pPr>
-              <w:autoSpaceDE w:val="0"/>
-              <w:autoSpaceDN w:val="0"/>
-              <w:adjustRightInd w:val="0"/>
-              <w:rPr>
-                <w:rFonts w:asciiTheme="majorHAnsi" w:hAnsiTheme="majorHAnsi"/>
-                <w:sz w:val="24"/>
-                <w:szCs w:val="24"/>
-              </w:rPr>
-            </w:pPr>
-            <w:r>
-              <w:rPr>
-                <w:rFonts w:asciiTheme="majorHAnsi" w:hAnsiTheme="majorHAnsi"/>
-                <w:sz w:val="24"/>
-                <w:szCs w:val="24"/>
-              </w:rPr>
-              <w:t>We will prove three lemmas first.</w:t>
-            </w:r>
-          </w:p>
-          <w:p>
-            <w:pPr>
-              <w:autoSpaceDE w:val="0"/>
-              <w:autoSpaceDN w:val="0"/>
-              <w:adjustRightInd w:val="0"/>
-              <w:rPr>
-                <w:rFonts w:asciiTheme="majorHAnsi" w:hAnsiTheme="majorHAnsi"/>
-                <w:sz w:val="24"/>
-                <w:szCs w:val="24"/>
-              </w:rPr>
-            </w:pPr>
-            <m:oMathPara>
-              <m:oMathParaPr>
-                <m:jc m:val="left"/>
-              </m:oMathParaPr>
-              <m:oMath>
-                <m:d>
-                  <m:dPr>
-                    <m:ctrlPr>
-                      <w:rPr>
-                        <w:rFonts w:ascii="Cambria Math" w:hAnsi="Cambria Math"/>
-                        <w:i/>
-                        <w:sz w:val="24"/>
-                        <w:szCs w:val="24"/>
-                      </w:rPr>
-                    </m:ctrlPr>
-                  </m:dPr>
-                  <m:e>
-                    <m:r>
-                      <w:rPr>
-                        <w:rFonts w:ascii="Cambria Math" w:hAnsi="Cambria Math"/>
-                        <w:sz w:val="24"/>
-                        <w:szCs w:val="24"/>
-                      </w:rPr>
-                      <m:t>lemma 1</m:t>
-                    </m:r>
-                  </m:e>
-                </m:d>
-                <m:sSub>
-                  <m:sSubPr>
-                    <m:ctrlPr>
-                      <w:rPr>
-                        <w:rFonts w:ascii="Cambria Math" w:hAnsi="Cambria Math"/>
-                        <w:i/>
-                        <w:sz w:val="24"/>
-                        <w:szCs w:val="24"/>
-                      </w:rPr>
-                    </m:ctrlPr>
-                  </m:sSubPr>
-                  <m:e>
-                    <m:acc>
-                      <m:accPr>
-                        <m:chr m:val="⃗"/>
-                        <m:ctrlPr>
-                          <w:rPr>
-                            <w:rFonts w:ascii="Cambria Math" w:hAnsi="Cambria Math"/>
-                            <w:i/>
-                            <w:sz w:val="24"/>
-                            <w:szCs w:val="24"/>
-                          </w:rPr>
-                        </m:ctrlPr>
-                      </m:accPr>
-                      <m:e>
-                        <m:r>
-                          <w:rPr>
-                            <w:rFonts w:ascii="Cambria Math" w:hAnsi="Cambria Math"/>
-                            <w:sz w:val="24"/>
-                            <w:szCs w:val="24"/>
-                          </w:rPr>
-                          <m:t>w</m:t>
-                        </m:r>
-                      </m:e>
-                    </m:acc>
-                  </m:e>
-                  <m:sub>
-                    <m:r>
-                      <w:rPr>
-                        <w:rFonts w:ascii="Cambria Math" w:hAnsi="Cambria Math"/>
-                        <w:sz w:val="24"/>
-                        <w:szCs w:val="24"/>
-                      </w:rPr>
-                      <m:t>t</m:t>
-                    </m:r>
-                    <m:r>
-                      <w:rPr>
-                        <w:rFonts w:ascii="Cambria Math" w:hAnsi="Cambria Math"/>
-                        <w:sz w:val="24"/>
-                        <w:szCs w:val="24"/>
-                      </w:rPr>
-                      <m:t>+1</m:t>
-                    </m:r>
-                  </m:sub>
-                </m:sSub>
-                <m:r>
-                  <w:rPr>
-                    <w:rFonts w:ascii="Cambria Math" w:hAnsi="Cambria Math"/>
-                    <w:sz w:val="24"/>
-                    <w:szCs w:val="24"/>
-                  </w:rPr>
-                  <m:t>∙</m:t>
-                </m:r>
-                <m:sSup>
-                  <m:sSupPr>
-                    <m:ctrlPr>
-                      <w:rPr>
-                        <w:rFonts w:ascii="Cambria Math" w:hAnsi="Cambria Math"/>
-                        <w:i/>
-                        <w:sz w:val="24"/>
-                        <w:szCs w:val="24"/>
-                      </w:rPr>
-                    </m:ctrlPr>
-                  </m:sSupPr>
-                  <m:e>
-                    <m:acc>
-                      <m:accPr>
-                        <m:chr m:val="⃗"/>
-                        <m:ctrlPr>
-                          <w:rPr>
-                            <w:rFonts w:ascii="Cambria Math" w:hAnsi="Cambria Math"/>
-                            <w:i/>
-                            <w:sz w:val="24"/>
-                            <w:szCs w:val="24"/>
-                          </w:rPr>
-                        </m:ctrlPr>
-                      </m:accPr>
-                      <m:e>
-                        <m:r>
-                          <w:rPr>
-                            <w:rFonts w:ascii="Cambria Math" w:hAnsi="Cambria Math"/>
-                            <w:sz w:val="24"/>
-                            <w:szCs w:val="24"/>
-                          </w:rPr>
-                          <m:t>w</m:t>
-                        </m:r>
-                      </m:e>
-                    </m:acc>
-                  </m:e>
-                  <m:sup>
-                    <m:r>
-                      <w:rPr>
-                        <w:rFonts w:ascii="Cambria Math" w:hAnsi="Cambria Math"/>
-                        <w:sz w:val="24"/>
-                        <w:szCs w:val="24"/>
-                      </w:rPr>
-                      <m:t>*</m:t>
-                    </m:r>
-                  </m:sup>
-                </m:sSup>
-                <m:r>
-                  <w:rPr>
-                    <w:rFonts w:ascii="Cambria Math" w:hAnsi="Cambria Math"/>
-                    <w:sz w:val="24"/>
-                    <w:szCs w:val="24"/>
-                  </w:rPr>
-                  <m:t>≥tγ</m:t>
-                </m:r>
-              </m:oMath>
-            </m:oMathPara>
-          </w:p>
-          <w:p>
-            <w:pPr>
-              <w:autoSpaceDE w:val="0"/>
-              <w:autoSpaceDN w:val="0"/>
-              <w:adjustRightInd w:val="0"/>
-              <w:rPr>
-                <w:rFonts w:asciiTheme="majorHAnsi" w:hAnsiTheme="majorHAnsi"/>
-                <w:sz w:val="24"/>
-                <w:szCs w:val="24"/>
-              </w:rPr>
-            </w:pPr>
-            <m:oMath>
-              <m:r>
-                <w:rPr>
-                  <w:rFonts w:ascii="Cambria Math" w:hAnsi="Cambria Math"/>
-                  <w:sz w:val="24"/>
-                  <w:szCs w:val="24"/>
-                </w:rPr>
-                <m:t>LHS=</m:t>
-              </m:r>
-              <m:d>
-                <m:dPr>
-                  <m:ctrlPr>
-                    <w:rPr>
-                      <w:rFonts w:ascii="Cambria Math" w:hAnsi="Cambria Math"/>
-                      <w:i/>
-                      <w:sz w:val="24"/>
-                      <w:szCs w:val="24"/>
-                    </w:rPr>
-                  </m:ctrlPr>
-                </m:dPr>
-                <m:e>
-                  <m:sSub>
-                    <m:sSubPr>
-                      <m:ctrlPr>
-                        <w:rPr>
-                          <w:rFonts w:ascii="Cambria Math" w:hAnsi="Cambria Math"/>
-                          <w:i/>
-                          <w:sz w:val="24"/>
-                          <w:szCs w:val="24"/>
-                        </w:rPr>
-                      </m:ctrlPr>
-                    </m:sSubPr>
-                    <m:e>
-                      <m:acc>
-                        <m:accPr>
-                          <m:chr m:val="⃗"/>
-                          <m:ctrlPr>
-                            <w:rPr>
-                              <w:rFonts w:ascii="Cambria Math" w:hAnsi="Cambria Math"/>
-                              <w:i/>
-                              <w:sz w:val="24"/>
-                              <w:szCs w:val="24"/>
-                            </w:rPr>
-                          </m:ctrlPr>
-                        </m:accPr>
-                        <m:e>
-                          <m:r>
-                            <w:rPr>
-                              <w:rFonts w:ascii="Cambria Math" w:hAnsi="Cambria Math"/>
-                              <w:sz w:val="24"/>
-                              <w:szCs w:val="24"/>
-                            </w:rPr>
-                            <m:t>w</m:t>
-                          </m:r>
-                        </m:e>
-                      </m:acc>
-                    </m:e>
-                    <m:sub>
-                      <m:r>
-                        <w:rPr>
-                          <w:rFonts w:ascii="Cambria Math" w:hAnsi="Cambria Math"/>
-                          <w:sz w:val="24"/>
-                          <w:szCs w:val="24"/>
-                        </w:rPr>
-                        <m:t>t</m:t>
-                      </m:r>
-                    </m:sub>
-                  </m:sSub>
-                  <m:r>
-                    <w:rPr>
-                      <w:rFonts w:ascii="Cambria Math" w:hAnsi="Cambria Math"/>
-                      <w:sz w:val="24"/>
-                      <w:szCs w:val="24"/>
-                    </w:rPr>
-                    <m:t>+</m:t>
-                  </m:r>
-                  <m:sSup>
-                    <m:sSupPr>
-                      <m:ctrlPr>
-                        <w:rPr>
-                          <w:rFonts w:ascii="Cambria Math" w:hAnsi="Cambria Math"/>
-                          <w:i/>
-                          <w:sz w:val="24"/>
-                          <w:szCs w:val="24"/>
-                        </w:rPr>
-                      </m:ctrlPr>
-                    </m:sSupPr>
-                    <m:e>
-                      <m:r>
-                        <w:rPr>
-                          <w:rFonts w:ascii="Cambria Math" w:hAnsi="Cambria Math"/>
-                          <w:sz w:val="24"/>
-                          <w:szCs w:val="24"/>
-                        </w:rPr>
-                        <m:t>y</m:t>
-                      </m:r>
-                    </m:e>
-                    <m:sup>
-                      <m:d>
-                        <m:dPr>
-                          <m:ctrlPr>
-                            <w:rPr>
-                              <w:rFonts w:ascii="Cambria Math" w:hAnsi="Cambria Math"/>
-                              <w:i/>
-                              <w:sz w:val="24"/>
-                              <w:szCs w:val="24"/>
-                            </w:rPr>
-                          </m:ctrlPr>
-                        </m:dPr>
-                        <m:e>
-                          <m:r>
-                            <w:rPr>
-                              <w:rFonts w:ascii="Cambria Math" w:hAnsi="Cambria Math"/>
-                              <w:sz w:val="24"/>
-                              <w:szCs w:val="24"/>
-                            </w:rPr>
-                            <m:t>i</m:t>
-                          </m:r>
-                        </m:e>
-                      </m:d>
-                    </m:sup>
-                  </m:sSup>
-                  <m:sSup>
-                    <m:sSupPr>
-                      <m:ctrlPr>
-                        <w:rPr>
-                          <w:rFonts w:ascii="Cambria Math" w:hAnsi="Cambria Math"/>
-                          <w:i/>
-                          <w:sz w:val="24"/>
-                          <w:szCs w:val="24"/>
-                        </w:rPr>
-                      </m:ctrlPr>
-                    </m:sSupPr>
-                    <m:e>
-                      <m:acc>
-                        <m:accPr>
-                          <m:chr m:val="⃗"/>
-                          <m:ctrlPr>
-                            <w:rPr>
-                              <w:rFonts w:ascii="Cambria Math" w:hAnsi="Cambria Math"/>
-                              <w:i/>
-                              <w:sz w:val="24"/>
-                              <w:szCs w:val="24"/>
-                            </w:rPr>
-                          </m:ctrlPr>
-                        </m:accPr>
-                        <m:e>
-                          <m:r>
-                            <w:rPr>
-                              <w:rFonts w:ascii="Cambria Math" w:hAnsi="Cambria Math"/>
-                              <w:sz w:val="24"/>
-                              <w:szCs w:val="24"/>
-                            </w:rPr>
-                            <m:t>x</m:t>
-                          </m:r>
-                        </m:e>
-                      </m:acc>
-                    </m:e>
-                    <m:sup>
-                      <m:d>
-                        <m:dPr>
-                          <m:ctrlPr>
-                            <w:rPr>
-                              <w:rFonts w:ascii="Cambria Math" w:hAnsi="Cambria Math"/>
-                              <w:i/>
-                              <w:sz w:val="24"/>
-                              <w:szCs w:val="24"/>
-                            </w:rPr>
-                          </m:ctrlPr>
-                        </m:dPr>
-                        <m:e>
-                          <m:r>
-                            <w:rPr>
-                              <w:rFonts w:ascii="Cambria Math" w:hAnsi="Cambria Math"/>
-                              <w:sz w:val="24"/>
-                              <w:szCs w:val="24"/>
-                            </w:rPr>
-                            <m:t>i</m:t>
-                          </m:r>
-                        </m:e>
-                      </m:d>
-                    </m:sup>
-                  </m:sSup>
-                </m:e>
-              </m:d>
-              <m:r>
-                <w:rPr>
-                  <w:rFonts w:ascii="Cambria Math" w:hAnsi="Cambria Math"/>
-                  <w:sz w:val="24"/>
-                  <w:szCs w:val="24"/>
-                </w:rPr>
-                <m:t>∙</m:t>
-              </m:r>
-              <m:sSup>
-                <m:sSupPr>
-                  <m:ctrlPr>
-                    <w:rPr>
-                      <w:rFonts w:ascii="Cambria Math" w:hAnsi="Cambria Math"/>
-                      <w:i/>
-                      <w:sz w:val="24"/>
-                      <w:szCs w:val="24"/>
-                    </w:rPr>
-                  </m:ctrlPr>
-                </m:sSupPr>
-                <m:e>
-                  <m:acc>
-                    <m:accPr>
-                      <m:chr m:val="⃗"/>
-                      <m:ctrlPr>
-                        <w:rPr>
-                          <w:rFonts w:ascii="Cambria Math" w:hAnsi="Cambria Math"/>
-                          <w:i/>
-                          <w:sz w:val="24"/>
-                          <w:szCs w:val="24"/>
-                        </w:rPr>
-                      </m:ctrlPr>
-                    </m:accPr>
-                    <m:e>
-                      <m:r>
-                        <w:rPr>
-                          <w:rFonts w:ascii="Cambria Math" w:hAnsi="Cambria Math"/>
-                          <w:sz w:val="24"/>
-                          <w:szCs w:val="24"/>
-                        </w:rPr>
-                        <m:t>w</m:t>
-                      </m:r>
-                    </m:e>
-                  </m:acc>
-                </m:e>
-                <m:sup>
-                  <m:r>
-                    <w:rPr>
-                      <w:rFonts w:ascii="Cambria Math" w:hAnsi="Cambria Math"/>
-                      <w:sz w:val="24"/>
-                      <w:szCs w:val="24"/>
-                    </w:rPr>
-                    <m:t>*</m:t>
-                  </m:r>
-                </m:sup>
-              </m:sSup>
-            </m:oMath>
-            <w:r>
-              <w:rPr>
-                <w:rFonts w:asciiTheme="majorHAnsi" w:hAnsiTheme="majorHAnsi"/>
-                <w:sz w:val="24"/>
-                <w:szCs w:val="24"/>
-              </w:rPr>
-              <w:t xml:space="preserve"> because if the algorithm encounters a mistake </w:t>
-            </w:r>
-          </w:p>
-          <w:bookmarkEnd w:id="0"/>
-          <w:p>
-            <w:pPr>
-              <w:autoSpaceDE w:val="0"/>
-              <w:autoSpaceDN w:val="0"/>
-              <w:adjustRightInd w:val="0"/>
-              <w:rPr>
-                <w:rFonts w:asciiTheme="majorHAnsi" w:hAnsiTheme="majorHAnsi"/>
-                <w:sz w:val="24"/>
-                <w:szCs w:val="24"/>
-              </w:rPr>
-            </w:pPr>
-          </w:p>
-          <w:p>
-            <w:pPr>
-              <w:autoSpaceDE w:val="0"/>
-              <w:autoSpaceDN w:val="0"/>
-              <w:adjustRightInd w:val="0"/>
-              <w:rPr>
-                <w:rFonts w:asciiTheme="majorHAnsi" w:hAnsiTheme="majorHAnsi"/>
-                <w:sz w:val="24"/>
-                <w:szCs w:val="24"/>
-              </w:rPr>
-            </w:pPr>
+            <w:bookmarkStart w:id="0" w:name="_GoBack"/>
+            <w:bookmarkEnd w:id="0"/>
           </w:p>
         </w:tc>
       </w:tr>
@@ -9696,6 +8111,56 @@
     </w:sectPr>
   </w:body>
 </w:document>
+</file>
+
+<file path=word/endnotes.xml><?xml version="1.0" encoding="utf-8"?>
+<w:endnotes xmlns:wpc="http://schemas.microsoft.com/office/word/2010/wordprocessingCanvas" xmlns:cx="http://schemas.microsoft.com/office/drawing/2014/chartex" xmlns:cx1="http://schemas.microsoft.com/office/drawing/2015/9/8/chartex" xmlns:cx2="http://schemas.microsoft.com/office/drawing/2015/10/21/chartex" xmlns:cx3="http://schemas.microsoft.com/office/drawing/2016/5/9/chartex" xmlns:cx4="http://schemas.microsoft.com/office/drawing/2016/5/10/chartex" xmlns:cx5="http://schemas.microsoft.com/office/drawing/2016/5/11/chartex" xmlns:mc="http://schemas.openxmlformats.org/markup-compatibility/2006" xmlns:o="urn:schemas-microsoft-com:office:office" xmlns:r="http://schemas.openxmlformats.org/officeDocument/2006/relationships" xmlns:m="http://schemas.openxmlformats.org/officeDocument/2006/math" xmlns:v="urn:schemas-microsoft-com:vml" xmlns:wp14="http://schemas.microsoft.com/office/word/2010/wordprocessingDrawing" xmlns:wp="http://schemas.openxmlformats.org/drawingml/2006/wordprocessingDrawing" xmlns:w10="urn:schemas-microsoft-com:office:word" xmlns:w="http://schemas.openxmlformats.org/wordprocessingml/2006/main" xmlns:w14="http://schemas.microsoft.com/office/word/2010/wordml" xmlns:w15="http://schemas.microsoft.com/office/word/2012/wordml" xmlns:w16se="http://schemas.microsoft.com/office/word/2015/wordml/symex" xmlns:wpg="http://schemas.microsoft.com/office/word/2010/wordprocessingGroup" xmlns:wpi="http://schemas.microsoft.com/office/word/2010/wordprocessingInk" xmlns:wne="http://schemas.microsoft.com/office/word/2006/wordml" xmlns:wps="http://schemas.microsoft.com/office/word/2010/wordprocessingShape" mc:Ignorable="w14 w15 w16se wp14">
+  <w:endnote w:type="separator" w:id="-1">
+    <w:p>
+      <w:pPr>
+        <w:spacing w:after="0" w:line="240" w:lineRule="auto"/>
+      </w:pPr>
+      <w:r>
+        <w:separator/>
+      </w:r>
+    </w:p>
+  </w:endnote>
+  <w:endnote w:type="continuationSeparator" w:id="0">
+    <w:p>
+      <w:pPr>
+        <w:spacing w:after="0" w:line="240" w:lineRule="auto"/>
+      </w:pPr>
+      <w:r>
+        <w:continuationSeparator/>
+      </w:r>
+    </w:p>
+  </w:endnote>
+</w:endnotes>
+</file>
+
+<file path=word/footnotes.xml><?xml version="1.0" encoding="utf-8"?>
+<w:footnotes xmlns:wpc="http://schemas.microsoft.com/office/word/2010/wordprocessingCanvas" xmlns:cx="http://schemas.microsoft.com/office/drawing/2014/chartex" xmlns:cx1="http://schemas.microsoft.com/office/drawing/2015/9/8/chartex" xmlns:cx2="http://schemas.microsoft.com/office/drawing/2015/10/21/chartex" xmlns:cx3="http://schemas.microsoft.com/office/drawing/2016/5/9/chartex" xmlns:cx4="http://schemas.microsoft.com/office/drawing/2016/5/10/chartex" xmlns:cx5="http://schemas.microsoft.com/office/drawing/2016/5/11/chartex" xmlns:mc="http://schemas.openxmlformats.org/markup-compatibility/2006" xmlns:o="urn:schemas-microsoft-com:office:office" xmlns:r="http://schemas.openxmlformats.org/officeDocument/2006/relationships" xmlns:m="http://schemas.openxmlformats.org/officeDocument/2006/math" xmlns:v="urn:schemas-microsoft-com:vml" xmlns:wp14="http://schemas.microsoft.com/office/word/2010/wordprocessingDrawing" xmlns:wp="http://schemas.openxmlformats.org/drawingml/2006/wordprocessingDrawing" xmlns:w10="urn:schemas-microsoft-com:office:word" xmlns:w="http://schemas.openxmlformats.org/wordprocessingml/2006/main" xmlns:w14="http://schemas.microsoft.com/office/word/2010/wordml" xmlns:w15="http://schemas.microsoft.com/office/word/2012/wordml" xmlns:w16se="http://schemas.microsoft.com/office/word/2015/wordml/symex" xmlns:wpg="http://schemas.microsoft.com/office/word/2010/wordprocessingGroup" xmlns:wpi="http://schemas.microsoft.com/office/word/2010/wordprocessingInk" xmlns:wne="http://schemas.microsoft.com/office/word/2006/wordml" xmlns:wps="http://schemas.microsoft.com/office/word/2010/wordprocessingShape" mc:Ignorable="w14 w15 w16se wp14">
+  <w:footnote w:type="separator" w:id="-1">
+    <w:p>
+      <w:pPr>
+        <w:spacing w:after="0" w:line="240" w:lineRule="auto"/>
+      </w:pPr>
+      <w:r>
+        <w:separator/>
+      </w:r>
+    </w:p>
+  </w:footnote>
+  <w:footnote w:type="continuationSeparator" w:id="0">
+    <w:p>
+      <w:pPr>
+        <w:spacing w:after="0" w:line="240" w:lineRule="auto"/>
+      </w:pPr>
+      <w:r>
+        <w:continuationSeparator/>
+      </w:r>
+    </w:p>
+  </w:footnote>
+</w:footnotes>
 </file>
 
 <file path=word/numbering.xml><?xml version="1.0" encoding="utf-8"?>
@@ -10555,6 +9020,50 @@
     <w:basedOn w:val="a0"/>
     <w:rsid w:val="00FF7608"/>
   </w:style>
+  <w:style w:type="paragraph" w:styleId="a6">
+    <w:name w:val="header"/>
+    <w:basedOn w:val="a"/>
+    <w:link w:val="Char"/>
+    <w:uiPriority w:val="99"/>
+    <w:unhideWhenUsed/>
+    <w:rsid w:val="00C25805"/>
+    <w:pPr>
+      <w:tabs>
+        <w:tab w:val="center" w:pos="4680"/>
+        <w:tab w:val="right" w:pos="9360"/>
+      </w:tabs>
+      <w:spacing w:after="0" w:line="240" w:lineRule="auto"/>
+    </w:pPr>
+  </w:style>
+  <w:style w:type="character" w:customStyle="1" w:styleId="Char">
+    <w:name w:val="머리글 Char"/>
+    <w:basedOn w:val="a0"/>
+    <w:link w:val="a6"/>
+    <w:uiPriority w:val="99"/>
+    <w:rsid w:val="00C25805"/>
+  </w:style>
+  <w:style w:type="paragraph" w:styleId="a7">
+    <w:name w:val="footer"/>
+    <w:basedOn w:val="a"/>
+    <w:link w:val="Char0"/>
+    <w:uiPriority w:val="99"/>
+    <w:unhideWhenUsed/>
+    <w:rsid w:val="00C25805"/>
+    <w:pPr>
+      <w:tabs>
+        <w:tab w:val="center" w:pos="4680"/>
+        <w:tab w:val="right" w:pos="9360"/>
+      </w:tabs>
+      <w:spacing w:after="0" w:line="240" w:lineRule="auto"/>
+    </w:pPr>
+  </w:style>
+  <w:style w:type="character" w:customStyle="1" w:styleId="Char0">
+    <w:name w:val="바닥글 Char"/>
+    <w:basedOn w:val="a0"/>
+    <w:link w:val="a7"/>
+    <w:uiPriority w:val="99"/>
+    <w:rsid w:val="00C25805"/>
+  </w:style>
 </w:styles>
 </file>
 
@@ -10712,28 +9221,28 @@
                 <c:formatCode>General</c:formatCode>
                 <c:ptCount val="8"/>
                 <c:pt idx="0">
-                  <c:v>0.27378245447600003</c:v>
+                  <c:v>0.138152689877</c:v>
                 </c:pt>
                 <c:pt idx="1">
-                  <c:v>0.26734762731900003</c:v>
+                  <c:v>0.13372749736100001</c:v>
                 </c:pt>
                 <c:pt idx="2">
-                  <c:v>0.26706784436499997</c:v>
+                  <c:v>0.13353628094700001</c:v>
                 </c:pt>
                 <c:pt idx="3">
-                  <c:v>0.26705554739699999</c:v>
+                  <c:v>0.13352787738800001</c:v>
                 </c:pt>
                 <c:pt idx="4">
-                  <c:v>0.26705500682700001</c:v>
+                  <c:v>0.133527507972</c:v>
                 </c:pt>
                 <c:pt idx="5">
-                  <c:v>0.267054983064</c:v>
+                  <c:v>0.13352749173199999</c:v>
                 </c:pt>
                 <c:pt idx="6">
-                  <c:v>0.26705498201900002</c:v>
+                  <c:v>0.13352749101799999</c:v>
                 </c:pt>
                 <c:pt idx="7">
-                  <c:v>0.26705498197299998</c:v>
+                  <c:v>0.13352749098700001</c:v>
                 </c:pt>
               </c:numCache>
             </c:numRef>
@@ -10741,7 +9250,7 @@
           <c:smooth val="0"/>
           <c:extLst>
             <c:ext xmlns:c16="http://schemas.microsoft.com/office/drawing/2014/chart" uri="{C3380CC4-5D6E-409C-BE32-E72D297353CC}">
-              <c16:uniqueId val="{00000000-BA54-4498-971A-53D412988BC5}"/>
+              <c16:uniqueId val="{00000000-5706-4904-9B98-AAC65E322A2B}"/>
             </c:ext>
           </c:extLst>
         </c:ser>
@@ -10824,28 +9333,28 @@
                 <c:formatCode>General</c:formatCode>
                 <c:ptCount val="8"/>
                 <c:pt idx="0">
-                  <c:v>0.36119857934799998</c:v>
+                  <c:v>0.188264900943</c:v>
                 </c:pt>
                 <c:pt idx="1">
-                  <c:v>0.29637860473599997</c:v>
+                  <c:v>0.149747664197</c:v>
                 </c:pt>
                 <c:pt idx="2">
-                  <c:v>0.27828923705399999</c:v>
+                  <c:v>0.13969745932399999</c:v>
                 </c:pt>
                 <c:pt idx="3">
-                  <c:v>0.27147836063800002</c:v>
+                  <c:v>0.135954527504</c:v>
                 </c:pt>
                 <c:pt idx="4">
-                  <c:v>0.26880374415399999</c:v>
+                  <c:v>0.13448684476</c:v>
                 </c:pt>
                 <c:pt idx="5">
-                  <c:v>0.267746918444</c:v>
+                  <c:v>0.13390706511700001</c:v>
                 </c:pt>
                 <c:pt idx="6">
-                  <c:v>0.26732882044</c:v>
+                  <c:v>0.13367770827</c:v>
                 </c:pt>
                 <c:pt idx="7">
-                  <c:v>0.26716336206899999</c:v>
+                  <c:v>0.13358694395000001</c:v>
                 </c:pt>
               </c:numCache>
             </c:numRef>
@@ -10853,7 +9362,7 @@
           <c:smooth val="0"/>
           <c:extLst>
             <c:ext xmlns:c16="http://schemas.microsoft.com/office/drawing/2014/chart" uri="{C3380CC4-5D6E-409C-BE32-E72D297353CC}">
-              <c16:uniqueId val="{00000001-BA54-4498-971A-53D412988BC5}"/>
+              <c16:uniqueId val="{00000001-5706-4904-9B98-AAC65E322A2B}"/>
             </c:ext>
           </c:extLst>
         </c:ser>
@@ -10936,28 +9445,28 @@
                 <c:formatCode>General</c:formatCode>
                 <c:ptCount val="8"/>
                 <c:pt idx="0">
-                  <c:v>0.83841816062200003</c:v>
+                  <c:v>0.42627565593</c:v>
                 </c:pt>
                 <c:pt idx="1">
-                  <c:v>0.71728340344499997</c:v>
+                  <c:v>0.36395236391699998</c:v>
                 </c:pt>
                 <c:pt idx="2">
-                  <c:v>0.62597076064599999</c:v>
+                  <c:v>0.31700019542199998</c:v>
                 </c:pt>
                 <c:pt idx="3">
-                  <c:v>0.55669218694099998</c:v>
+                  <c:v>0.28140239272000001</c:v>
                 </c:pt>
                 <c:pt idx="4">
-                  <c:v>0.50373504371599997</c:v>
+                  <c:v>0.25421283794900001</c:v>
                 </c:pt>
                 <c:pt idx="5">
-                  <c:v>0.46290535387999998</c:v>
+                  <c:v>0.23326882478399999</c:v>
                 </c:pt>
                 <c:pt idx="6">
-                  <c:v>0.43112073237600002</c:v>
+                  <c:v>0.21698105057299999</c:v>
                 </c:pt>
                 <c:pt idx="7">
-                  <c:v>0.40611272416299998</c:v>
+                  <c:v>0.20418005363200001</c:v>
                 </c:pt>
               </c:numCache>
             </c:numRef>
@@ -10965,7 +9474,7 @@
           <c:smooth val="0"/>
           <c:extLst>
             <c:ext xmlns:c16="http://schemas.microsoft.com/office/drawing/2014/chart" uri="{C3380CC4-5D6E-409C-BE32-E72D297353CC}">
-              <c16:uniqueId val="{00000002-BA54-4498-971A-53D412988BC5}"/>
+              <c16:uniqueId val="{00000002-5706-4904-9B98-AAC65E322A2B}"/>
             </c:ext>
           </c:extLst>
         </c:ser>
@@ -11107,7 +9616,7 @@
         <c:axId val="562042992"/>
         <c:scaling>
           <c:orientation val="minMax"/>
-          <c:min val="0.2"/>
+          <c:min val="0.1"/>
         </c:scaling>
         <c:delete val="0"/>
         <c:axPos val="l"/>

</xml_diff>

<commit_message>
add shuffling before 2nd and 3rd pass for stochastic descent
</commit_message>
<xml_diff>
--- a/Assignment/02_Stochastic Gradient Descent/PS2-Writeup Simon ms9144.docx
+++ b/Assignment/02_Stochastic Gradient Descent/PS2-Writeup Simon ms9144.docx
@@ -7740,13 +7740,15 @@
               </w:rPr>
               <w:t xml:space="preserve">Stochastic: </w:t>
             </w:r>
+            <w:bookmarkStart w:id="0" w:name="_GoBack"/>
+            <w:bookmarkEnd w:id="0"/>
             <w:r>
               <w:rPr>
                 <w:rFonts w:asciiTheme="majorHAnsi" w:hAnsiTheme="majorHAnsi"/>
                 <w:sz w:val="24"/>
                 <w:szCs w:val="24"/>
               </w:rPr>
-              <w:t>[-3.8604811217180261e-05, 0.21299907548556704, 0.095847621474433292]</w:t>
+              <w:t>[0.00039382465871208583, 0.2141775352629012, 0.096824333790158049]</w:t>
             </w:r>
           </w:p>
           <w:p>
@@ -8084,8 +8086,6 @@
                 <w:szCs w:val="24"/>
               </w:rPr>
             </w:pPr>
-            <w:bookmarkStart w:id="0" w:name="_GoBack"/>
-            <w:bookmarkEnd w:id="0"/>
           </w:p>
         </w:tc>
       </w:tr>

</xml_diff>